<commit_message>
finished layout for customer page
</commit_message>
<xml_diff>
--- a/e-commerce.docx
+++ b/e-commerce.docx
@@ -14,7 +14,92 @@
     </w:p>
     <w:p>
       <w:r>
-        <w:t>The Clothing E-Commerce System (CES) will display a unique environment to create new customers for small businesses. Only companies can sell items and make a request which is viewed by an admin. Only admins are authorized to validate these requests that are later published for customers. All customers can subscribe one or many companies. Subscribing will allow the customer to receive prompt notifications of sales and other events related to the company. Excellent relationship between customers and companies will be the primary goal of the CES.</w:t>
+        <w:t xml:space="preserve">The Clothing E-Commerce System (CES) will </w:t>
+      </w:r>
+      <w:r>
+        <w:t>provides</w:t>
+      </w:r>
+      <w:r>
+        <w:t xml:space="preserve"> </w:t>
+      </w:r>
+      <w:r>
+        <w:t>a</w:t>
+      </w:r>
+      <w:r>
+        <w:t xml:space="preserve"> unique environment </w:t>
+      </w:r>
+      <w:r>
+        <w:t xml:space="preserve">for customers and companies. The CES provides statistical data to companies and customers to have right choices to either buy or sell items. </w:t>
+      </w:r>
+      <w:r>
+        <w:t xml:space="preserve">All customers can subscribe </w:t>
+      </w:r>
+      <w:r>
+        <w:t>more than one</w:t>
+      </w:r>
+      <w:r>
+        <w:t xml:space="preserve"> </w:t>
+      </w:r>
+      <w:r>
+        <w:t xml:space="preserve">companies. </w:t>
+      </w:r>
+      <w:r>
+        <w:t>Customers can save items to cart and check out the items.</w:t>
+      </w:r>
+      <w:r>
+        <w:t xml:space="preserve"> In addition, customers can have wish lists. </w:t>
+      </w:r>
+      <w:r>
+        <w:t xml:space="preserve">  </w:t>
+      </w:r>
+      <w:r>
+        <w:t xml:space="preserve"> </w:t>
+      </w:r>
+    </w:p>
+    <w:p/>
+    <w:p>
+      <w:bookmarkStart w:id="0" w:name="_GoBack"/>
+      <w:bookmarkEnd w:id="0"/>
+    </w:p>
+    <w:p>
+      <w:r>
+        <w:t>Subscribing will allow the customer to receive prompt notifications of sales and other events related to the company. Excellent relationship between customers and companies will be the primary goal of the CES.</w:t>
+      </w:r>
+    </w:p>
+    <w:p/>
+    <w:p/>
+    <w:p>
+      <w:r>
+        <w:rPr>
+          <w:rFonts w:ascii="futura-pt" w:hAnsi="futura-pt"/>
+          <w:color w:val="212121"/>
+          <w:sz w:val="23"/>
+          <w:szCs w:val="23"/>
+          <w:shd w:val="clear" w:color="auto" w:fill="FFFFFF"/>
+        </w:rPr>
+        <w:t xml:space="preserve">The Expense Reimbursement System (ERS) will manage the process of reimbursing employees for expenses incurred while on company time. All employees in the company can login and submit requests for reimbursement and view their past tickets and pending requests. Finance managers can log in and view all reimbursement requests and </w:t>
+      </w:r>
+      <w:proofErr w:type="gramStart"/>
+      <w:r>
+        <w:rPr>
+          <w:rFonts w:ascii="futura-pt" w:hAnsi="futura-pt"/>
+          <w:color w:val="212121"/>
+          <w:sz w:val="23"/>
+          <w:szCs w:val="23"/>
+          <w:shd w:val="clear" w:color="auto" w:fill="FFFFFF"/>
+        </w:rPr>
+        <w:t>past history</w:t>
+      </w:r>
+      <w:proofErr w:type="gramEnd"/>
+      <w:r>
+        <w:rPr>
+          <w:rFonts w:ascii="futura-pt" w:hAnsi="futura-pt"/>
+          <w:color w:val="212121"/>
+          <w:sz w:val="23"/>
+          <w:szCs w:val="23"/>
+          <w:shd w:val="clear" w:color="auto" w:fill="FFFFFF"/>
+        </w:rPr>
+        <w:t xml:space="preserve"> for all employees in the company. Finance managers are authorized to approve and deny requests for expense reimbursement.</w:t>
       </w:r>
     </w:p>
     <w:p/>
@@ -201,6 +286,7 @@
         </w:numPr>
       </w:pPr>
       <w:r>
+        <w:lastRenderedPageBreak/>
         <w:t>Based</w:t>
       </w:r>
       <w:r>
@@ -233,8 +319,6 @@
       <w:r>
         <w:t xml:space="preserve">Provide analyzed statistical data to companies. </w:t>
       </w:r>
-      <w:bookmarkStart w:id="0" w:name="_GoBack"/>
-      <w:bookmarkEnd w:id="0"/>
     </w:p>
     <w:sectPr>
       <w:pgSz w:w="12240" w:h="15840"/>

</xml_diff>